<commit_message>
Update BÁO CÁO MÔN - NHÓM 17.docx
</commit_message>
<xml_diff>
--- a/documents/BÁO CÁO MÔN - NHÓM 17.docx
+++ b/documents/BÁO CÁO MÔN - NHÓM 17.docx
@@ -271,13 +271,23 @@
           <w:szCs w:val="36"/>
         </w:rPr>
       </w:pPr>
+      <w:proofErr w:type="gramStart"/>
       <w:r>
         <w:rPr>
           <w:b/>
           <w:sz w:val="36"/>
           <w:szCs w:val="36"/>
         </w:rPr>
-        <w:t xml:space="preserve">TÌM  HIỂU </w:t>
+        <w:t>TÌM  HIỂU</w:t>
+      </w:r>
+      <w:proofErr w:type="gramEnd"/>
+      <w:r>
+        <w:rPr>
+          <w:b/>
+          <w:sz w:val="36"/>
+          <w:szCs w:val="36"/>
+        </w:rPr>
+        <w:t xml:space="preserve"> </w:t>
       </w:r>
       <w:r>
         <w:rPr>
@@ -372,112 +382,87 @@
           <w:szCs w:val="32"/>
         </w:rPr>
         <w:tab/>
+        <w:t xml:space="preserve">Lê Bảo Tài </w:t>
       </w:r>
       <w:r>
         <w:rPr>
           <w:sz w:val="32"/>
           <w:szCs w:val="32"/>
         </w:rPr>
-        <w:t>Lê Bảo Tài</w:t>
+        <w:br/>
       </w:r>
       <w:r>
         <w:rPr>
           <w:sz w:val="32"/>
           <w:szCs w:val="32"/>
         </w:rPr>
-        <w:t xml:space="preserve"> </w:t>
+        <w:t>3120410467</w:t>
       </w:r>
       <w:r>
         <w:rPr>
           <w:sz w:val="32"/>
           <w:szCs w:val="32"/>
         </w:rPr>
-        <w:br/>
+        <w:tab/>
       </w:r>
       <w:r>
         <w:rPr>
           <w:sz w:val="32"/>
           <w:szCs w:val="32"/>
         </w:rPr>
-        <w:t>3120410467</w:t>
+        <w:t>Võ Minh Tấn</w:t>
       </w:r>
       <w:r>
         <w:rPr>
           <w:sz w:val="32"/>
           <w:szCs w:val="32"/>
         </w:rPr>
-        <w:tab/>
-      </w:r>
+        <w:br/>
+      </w:r>
+      <w:bookmarkStart w:id="0" w:name="_Hlk161162115"/>
       <w:r>
         <w:rPr>
           <w:sz w:val="32"/>
           <w:szCs w:val="32"/>
         </w:rPr>
-        <w:t>Võ Minh Tấn</w:t>
-      </w:r>
+        <w:t>3120410</w:t>
+      </w:r>
+      <w:bookmarkEnd w:id="0"/>
       <w:r>
         <w:rPr>
           <w:sz w:val="32"/>
           <w:szCs w:val="32"/>
         </w:rPr>
-        <w:br/>
-      </w:r>
-      <w:bookmarkStart w:id="0" w:name="_Hlk161162115"/>
+        <w:t>297</w:t>
+      </w:r>
       <w:r>
         <w:rPr>
           <w:sz w:val="32"/>
           <w:szCs w:val="32"/>
         </w:rPr>
-        <w:t>3120410</w:t>
-      </w:r>
-      <w:bookmarkEnd w:id="0"/>
+        <w:tab/>
+        <w:t>Trần Nguyên Lộc</w:t>
+      </w:r>
       <w:r>
         <w:rPr>
           <w:sz w:val="32"/>
           <w:szCs w:val="32"/>
         </w:rPr>
-        <w:t>297</w:t>
+        <w:br/>
       </w:r>
       <w:r>
         <w:rPr>
           <w:sz w:val="32"/>
           <w:szCs w:val="32"/>
         </w:rPr>
-        <w:tab/>
+        <w:t>3120410471</w:t>
       </w:r>
       <w:r>
         <w:rPr>
           <w:sz w:val="32"/>
           <w:szCs w:val="32"/>
         </w:rPr>
-        <w:t>Trần Nguyên Lộc</w:t>
-      </w:r>
-      <w:r>
-        <w:rPr>
-          <w:sz w:val="32"/>
-          <w:szCs w:val="32"/>
-        </w:rPr>
-        <w:br/>
-      </w:r>
-      <w:r>
-        <w:rPr>
-          <w:sz w:val="32"/>
-          <w:szCs w:val="32"/>
-        </w:rPr>
-        <w:t>3120410471</w:t>
-      </w:r>
-      <w:r>
-        <w:rPr>
-          <w:sz w:val="32"/>
-          <w:szCs w:val="32"/>
-        </w:rPr>
         <w:tab/>
-      </w:r>
-      <w:r>
-        <w:rPr>
-          <w:sz w:val="32"/>
-          <w:szCs w:val="32"/>
-        </w:rPr>
         <w:t>Trịnh Hùng Thái</w:t>
       </w:r>
     </w:p>
@@ -542,45 +527,23 @@
           <w:szCs w:val="28"/>
         </w:rPr>
       </w:pPr>
+      <w:proofErr w:type="gramStart"/>
       <w:r>
         <w:rPr>
           <w:b/>
           <w:sz w:val="28"/>
           <w:szCs w:val="28"/>
         </w:rPr>
-        <w:t>TP.Hồ Chí Minh</w:t>
-      </w:r>
+        <w:t>TP.Hồ</w:t>
+      </w:r>
+      <w:proofErr w:type="gramEnd"/>
       <w:r>
         <w:rPr>
           <w:b/>
           <w:sz w:val="28"/>
           <w:szCs w:val="28"/>
         </w:rPr>
-        <w:t xml:space="preserve">, tháng </w:t>
-      </w:r>
-      <w:r>
-        <w:rPr>
-          <w:b/>
-          <w:sz w:val="28"/>
-          <w:szCs w:val="28"/>
-        </w:rPr>
-        <w:t>5</w:t>
-      </w:r>
-      <w:r>
-        <w:rPr>
-          <w:b/>
-          <w:sz w:val="28"/>
-          <w:szCs w:val="28"/>
-        </w:rPr>
-        <w:t xml:space="preserve"> năm 202</w:t>
-      </w:r>
-      <w:r>
-        <w:rPr>
-          <w:b/>
-          <w:sz w:val="28"/>
-          <w:szCs w:val="28"/>
-        </w:rPr>
-        <w:t>4</w:t>
+        <w:t xml:space="preserve"> Chí Minh, tháng 5 năm 2024</w:t>
       </w:r>
       <w:r>
         <w:br w:type="page"/>
@@ -646,6 +609,8 @@
     <w:p>
       <w:pPr>
         <w:pStyle w:val="Heading1"/>
+        <w:spacing w:line="360" w:lineRule="auto"/>
+        <w:ind w:right="-288"/>
         <w:rPr>
           <w:sz w:val="34"/>
           <w:szCs w:val="34"/>
@@ -755,6 +720,8 @@
     <w:p>
       <w:pPr>
         <w:pStyle w:val="Heading1"/>
+        <w:spacing w:line="360" w:lineRule="auto"/>
+        <w:ind w:right="-288"/>
         <w:rPr>
           <w:sz w:val="34"/>
           <w:szCs w:val="34"/>
@@ -809,6 +776,7 @@
     <w:p>
       <w:pPr>
         <w:pStyle w:val="Heading1"/>
+        <w:spacing w:line="360" w:lineRule="auto"/>
         <w:rPr>
           <w:sz w:val="34"/>
           <w:szCs w:val="34"/>
@@ -831,17 +799,28 @@
         </w:rPr>
         <w:t>HÌNH ẢNH</w:t>
       </w:r>
-      <w:r>
+    </w:p>
+    <w:p>
+      <w:pPr>
+        <w:pStyle w:val="Heading1"/>
+        <w:jc w:val="left"/>
         <w:rPr>
           <w:sz w:val="34"/>
           <w:szCs w:val="34"/>
         </w:rPr>
+      </w:pPr>
+      <w:r>
+        <w:rPr>
+          <w:sz w:val="34"/>
+          <w:szCs w:val="34"/>
+        </w:rPr>
         <w:br w:type="page"/>
       </w:r>
     </w:p>
     <w:p>
       <w:pPr>
         <w:pStyle w:val="Heading1"/>
+        <w:spacing w:line="360" w:lineRule="auto"/>
         <w:rPr>
           <w:sz w:val="34"/>
           <w:szCs w:val="34"/>
@@ -861,13 +840,35 @@
     <w:p>
       <w:pPr>
         <w:spacing w:line="360" w:lineRule="auto"/>
-        <w:jc w:val="center"/>
         <w:rPr>
           <w:b/>
           <w:sz w:val="36"/>
           <w:szCs w:val="36"/>
         </w:rPr>
       </w:pPr>
+      <w:r>
+        <w:br w:type="page"/>
+      </w:r>
+    </w:p>
+    <w:p>
+      <w:pPr>
+        <w:pStyle w:val="Heading1"/>
+        <w:spacing w:line="360" w:lineRule="auto"/>
+        <w:rPr>
+          <w:sz w:val="34"/>
+          <w:szCs w:val="34"/>
+        </w:rPr>
+      </w:pPr>
+      <w:bookmarkStart w:id="4" w:name="_heading=h.2y3w247" w:colFirst="0" w:colLast="0"/>
+      <w:bookmarkEnd w:id="4"/>
+      <w:r>
+        <w:rPr>
+          <w:sz w:val="34"/>
+          <w:szCs w:val="34"/>
+        </w:rPr>
+        <w:lastRenderedPageBreak/>
+        <w:t>DANH MỤC THUẬT NGỮ</w:t>
+      </w:r>
     </w:p>
     <w:p>
       <w:pPr>
@@ -897,417 +898,30 @@
     <w:p>
       <w:pPr>
         <w:pStyle w:val="Heading1"/>
+        <w:spacing w:line="360" w:lineRule="auto"/>
         <w:rPr>
           <w:sz w:val="34"/>
           <w:szCs w:val="34"/>
         </w:rPr>
       </w:pPr>
-      <w:bookmarkStart w:id="4" w:name="_heading=h.2y3w247" w:colFirst="0" w:colLast="0"/>
-      <w:bookmarkEnd w:id="4"/>
+      <w:bookmarkStart w:id="5" w:name="_heading=h.1d96cc0" w:colFirst="0" w:colLast="0"/>
+      <w:bookmarkEnd w:id="5"/>
       <w:r>
         <w:rPr>
           <w:sz w:val="34"/>
           <w:szCs w:val="34"/>
         </w:rPr>
         <w:lastRenderedPageBreak/>
-        <w:t>DANH MỤC THUẬT NGỮ</w:t>
+        <w:t>LỜI MỞ ĐẦU</w:t>
       </w:r>
     </w:p>
     <w:p>
       <w:pPr>
         <w:spacing w:line="360" w:lineRule="auto"/>
-        <w:jc w:val="center"/>
         <w:rPr>
           <w:b/>
-          <w:sz w:val="36"/>
-          <w:szCs w:val="36"/>
-        </w:rPr>
-      </w:pPr>
-    </w:p>
-    <w:p>
-      <w:pPr>
-        <w:spacing w:line="360" w:lineRule="auto"/>
-        <w:jc w:val="center"/>
-        <w:rPr>
-          <w:b/>
-          <w:sz w:val="36"/>
-          <w:szCs w:val="36"/>
-        </w:rPr>
-      </w:pPr>
-      <w:r>
-        <w:br w:type="page"/>
-      </w:r>
-    </w:p>
-    <w:p>
-      <w:pPr>
-        <w:pStyle w:val="Heading1"/>
-        <w:rPr>
-          <w:sz w:val="34"/>
-          <w:szCs w:val="34"/>
-        </w:rPr>
-      </w:pPr>
-      <w:bookmarkStart w:id="5" w:name="_heading=h.1d96cc0" w:colFirst="0" w:colLast="0"/>
-      <w:bookmarkEnd w:id="5"/>
-      <w:r>
-        <w:rPr>
-          <w:sz w:val="34"/>
-          <w:szCs w:val="34"/>
-        </w:rPr>
-        <w:lastRenderedPageBreak/>
-        <w:t>LỜI MỞ ĐẦU</w:t>
-      </w:r>
-    </w:p>
-    <w:p>
-      <w:pPr>
-        <w:numPr>
-          <w:ilvl w:val="0"/>
-          <w:numId w:val="16"/>
-        </w:numPr>
-        <w:pBdr>
-          <w:top w:val="nil"/>
-          <w:left w:val="nil"/>
-          <w:bottom w:val="nil"/>
-          <w:right w:val="nil"/>
-          <w:between w:val="nil"/>
-        </w:pBdr>
-        <w:spacing w:line="360" w:lineRule="auto"/>
-        <w:ind w:left="0"/>
-        <w:jc w:val="both"/>
-        <w:rPr>
-          <w:b/>
-          <w:color w:val="000000"/>
           <w:sz w:val="28"/>
           <w:szCs w:val="28"/>
-        </w:rPr>
-      </w:pPr>
-      <w:r>
-        <w:rPr>
-          <w:b/>
-          <w:color w:val="000000"/>
-          <w:sz w:val="28"/>
-          <w:szCs w:val="28"/>
-        </w:rPr>
-        <w:t>Lý do chọn đề tài</w:t>
-      </w:r>
-    </w:p>
-    <w:p>
-      <w:pPr>
-        <w:pBdr>
-          <w:top w:val="nil"/>
-          <w:left w:val="nil"/>
-          <w:bottom w:val="nil"/>
-          <w:right w:val="nil"/>
-          <w:between w:val="nil"/>
-        </w:pBdr>
-        <w:spacing w:line="360" w:lineRule="auto"/>
-        <w:jc w:val="both"/>
-        <w:rPr>
-          <w:color w:val="000000"/>
-        </w:rPr>
-      </w:pPr>
-      <w:r>
-        <w:rPr>
-          <w:color w:val="000000"/>
-        </w:rPr>
-        <w:t>Ngày nay, trong lĩnh vực phát triển ứng dụng web và di động, có một loạt các ngôn ngữ lập trình và framework mạnh mẽ được thiết kế để giúp lập trình viên xây dựng các ứng dụng nhanh chóng và hiệu quả hơn. Những công cụ này giúp giảm bớt thao tác cấu hình và tối ưu hóa quá trình phát triển, giúp các dự án phía máy chủ và di động trở nên dễ dàng hơn. Một trong những framework nổi bật trong danh sách này là Spring Boot, một thành viên của họ Spring Framework, đã nhanh chóng trở thành một lựa chọn hàng đầu cho các nhà phát triển. Những công nghệ như Spring Boot đã làm cho việc phát triển các dự án web và di động trở nên hiệu quả hơn và giúp lập trình viên tập trung vào việc tạo ra giá trị thực sự cho ứng dụng của họ. Chính vì thế, nhóm quyết định tìm hiểu về những tính năng về Spring Boot.</w:t>
-      </w:r>
-    </w:p>
-    <w:p>
-      <w:pPr>
-        <w:numPr>
-          <w:ilvl w:val="0"/>
-          <w:numId w:val="16"/>
-        </w:numPr>
-        <w:pBdr>
-          <w:top w:val="nil"/>
-          <w:left w:val="nil"/>
-          <w:bottom w:val="nil"/>
-          <w:right w:val="nil"/>
-          <w:between w:val="nil"/>
-        </w:pBdr>
-        <w:spacing w:line="360" w:lineRule="auto"/>
-        <w:ind w:left="0"/>
-        <w:jc w:val="both"/>
-        <w:rPr>
-          <w:b/>
-          <w:color w:val="000000"/>
-          <w:sz w:val="28"/>
-          <w:szCs w:val="28"/>
-        </w:rPr>
-      </w:pPr>
-      <w:r>
-        <w:rPr>
-          <w:b/>
-          <w:color w:val="000000"/>
-          <w:sz w:val="28"/>
-          <w:szCs w:val="28"/>
-        </w:rPr>
-        <w:t>Mục đích nghiên cứu</w:t>
-      </w:r>
-    </w:p>
-    <w:p>
-      <w:pPr>
-        <w:spacing w:line="360" w:lineRule="auto"/>
-        <w:jc w:val="both"/>
-      </w:pPr>
-      <w:r>
-        <w:t>Hiểu biết về Spring Boot. Thực nghiệm các cấu hình, tính năng của Spring Boot. Đúc kết kiến thức và demo một website từ framework Spring Boot.</w:t>
-      </w:r>
-    </w:p>
-    <w:p>
-      <w:pPr>
-        <w:numPr>
-          <w:ilvl w:val="0"/>
-          <w:numId w:val="16"/>
-        </w:numPr>
-        <w:pBdr>
-          <w:top w:val="nil"/>
-          <w:left w:val="nil"/>
-          <w:bottom w:val="nil"/>
-          <w:right w:val="nil"/>
-          <w:between w:val="nil"/>
-        </w:pBdr>
-        <w:spacing w:line="360" w:lineRule="auto"/>
-        <w:ind w:left="0"/>
-        <w:jc w:val="both"/>
-        <w:rPr>
-          <w:b/>
-          <w:color w:val="000000"/>
-          <w:sz w:val="28"/>
-          <w:szCs w:val="28"/>
-        </w:rPr>
-      </w:pPr>
-      <w:r>
-        <w:rPr>
-          <w:b/>
-          <w:color w:val="000000"/>
-          <w:sz w:val="28"/>
-          <w:szCs w:val="28"/>
-        </w:rPr>
-        <w:t>Nhiệm vụ nghiên cứu</w:t>
-      </w:r>
-    </w:p>
-    <w:p>
-      <w:pPr>
-        <w:pBdr>
-          <w:top w:val="nil"/>
-          <w:left w:val="nil"/>
-          <w:bottom w:val="nil"/>
-          <w:right w:val="nil"/>
-          <w:between w:val="nil"/>
-        </w:pBdr>
-        <w:spacing w:line="360" w:lineRule="auto"/>
-        <w:jc w:val="both"/>
-        <w:rPr>
-          <w:color w:val="000000"/>
-        </w:rPr>
-      </w:pPr>
-      <w:r>
-        <w:rPr>
-          <w:color w:val="000000"/>
-        </w:rPr>
-        <w:t>Nghiên cứu và tìm hiểu về Spring Boot. Thực hành các cách cấu hình dự án Spring Boot và tìm hiểu cấu trúc phát triển. Phát triển một ứng dụng mẫu. Viết báo cáo về quá trình nghiên cứu và phát triển đề tài.</w:t>
-      </w:r>
-    </w:p>
-    <w:p>
-      <w:pPr>
-        <w:numPr>
-          <w:ilvl w:val="0"/>
-          <w:numId w:val="16"/>
-        </w:numPr>
-        <w:pBdr>
-          <w:top w:val="nil"/>
-          <w:left w:val="nil"/>
-          <w:bottom w:val="nil"/>
-          <w:right w:val="nil"/>
-          <w:between w:val="nil"/>
-        </w:pBdr>
-        <w:spacing w:line="360" w:lineRule="auto"/>
-        <w:ind w:left="0"/>
-        <w:jc w:val="both"/>
-        <w:rPr>
-          <w:b/>
-          <w:color w:val="000000"/>
-          <w:sz w:val="28"/>
-          <w:szCs w:val="28"/>
-        </w:rPr>
-      </w:pPr>
-      <w:r>
-        <w:rPr>
-          <w:b/>
-          <w:color w:val="000000"/>
-          <w:sz w:val="28"/>
-          <w:szCs w:val="28"/>
-        </w:rPr>
-        <w:t>Đối tượng nghiên cứu và phạm vi nghiên cứu</w:t>
-      </w:r>
-    </w:p>
-    <w:p>
-      <w:pPr>
-        <w:pBdr>
-          <w:top w:val="nil"/>
-          <w:left w:val="nil"/>
-          <w:bottom w:val="nil"/>
-          <w:right w:val="nil"/>
-          <w:between w:val="nil"/>
-        </w:pBdr>
-        <w:spacing w:line="360" w:lineRule="auto"/>
-        <w:jc w:val="both"/>
-        <w:rPr>
-          <w:color w:val="000000"/>
-        </w:rPr>
-      </w:pPr>
-      <w:r>
-        <w:rPr>
-          <w:color w:val="000000"/>
-        </w:rPr>
-        <w:t>Đối tượng chính là Spring Boot framework là điểm tập chung của nghiên cứu. Nghiên cứu sẽ tập chung các cách Spring Boot hoạt động, kiến thức về các thành phần chính của framework và cách sử dụng tính năng của nó.</w:t>
-      </w:r>
-    </w:p>
-    <w:p>
-      <w:pPr>
-        <w:pBdr>
-          <w:top w:val="nil"/>
-          <w:left w:val="nil"/>
-          <w:bottom w:val="nil"/>
-          <w:right w:val="nil"/>
-          <w:between w:val="nil"/>
-        </w:pBdr>
-        <w:spacing w:line="360" w:lineRule="auto"/>
-        <w:jc w:val="both"/>
-        <w:rPr>
-          <w:color w:val="000000"/>
-        </w:rPr>
-      </w:pPr>
-      <w:r>
-        <w:rPr>
-          <w:color w:val="000000"/>
-        </w:rPr>
-        <w:t>Phạm vi nghiên cứu các khái niệm cơ bản về Spring Boot, bao gồm cách cấu hình dự án, quản lý tài nguyên nội dung tĩnh, tích hợp cơ sở dữ liệu, và xử lý yêu cầu HTTP. Phát triển một ứng dụng ví dụ sử dụng Spring Boot, có thể là một trang web đơn giản hoặc một dịch vụ RESTful.</w:t>
-      </w:r>
-    </w:p>
-    <w:p>
-      <w:pPr>
-        <w:pBdr>
-          <w:top w:val="nil"/>
-          <w:left w:val="nil"/>
-          <w:bottom w:val="nil"/>
-          <w:right w:val="nil"/>
-          <w:between w:val="nil"/>
-        </w:pBdr>
-        <w:spacing w:line="360" w:lineRule="auto"/>
-        <w:jc w:val="both"/>
-        <w:rPr>
-          <w:color w:val="000000"/>
-        </w:rPr>
-      </w:pPr>
-    </w:p>
-    <w:p>
-      <w:pPr>
-        <w:numPr>
-          <w:ilvl w:val="0"/>
-          <w:numId w:val="16"/>
-        </w:numPr>
-        <w:pBdr>
-          <w:top w:val="nil"/>
-          <w:left w:val="nil"/>
-          <w:bottom w:val="nil"/>
-          <w:right w:val="nil"/>
-          <w:between w:val="nil"/>
-        </w:pBdr>
-        <w:spacing w:line="360" w:lineRule="auto"/>
-        <w:ind w:left="0"/>
-        <w:jc w:val="both"/>
-        <w:rPr>
-          <w:b/>
-          <w:color w:val="000000"/>
-          <w:sz w:val="28"/>
-          <w:szCs w:val="28"/>
-        </w:rPr>
-      </w:pPr>
-      <w:r>
-        <w:rPr>
-          <w:b/>
-          <w:color w:val="000000"/>
-          <w:sz w:val="28"/>
-          <w:szCs w:val="28"/>
-        </w:rPr>
-        <w:t>Phương pháp nghiên cứu</w:t>
-      </w:r>
-    </w:p>
-    <w:p>
-      <w:pPr>
-        <w:pBdr>
-          <w:top w:val="nil"/>
-          <w:left w:val="nil"/>
-          <w:bottom w:val="nil"/>
-          <w:right w:val="nil"/>
-          <w:between w:val="nil"/>
-        </w:pBdr>
-        <w:spacing w:line="360" w:lineRule="auto"/>
-        <w:jc w:val="both"/>
-        <w:rPr>
-          <w:color w:val="000000"/>
-        </w:rPr>
-      </w:pPr>
-      <w:r>
-        <w:rPr>
-          <w:color w:val="000000"/>
-        </w:rPr>
-        <w:t>Tìm hiểu lý thuyết và thực hành các tính năng của Spring Boot thông qua các việc đọc tài liệu, xem ví dụ mã nguồn và thực hiện các thực hành nhỏ.</w:t>
-      </w:r>
-    </w:p>
-    <w:p>
-      <w:pPr>
-        <w:pBdr>
-          <w:top w:val="nil"/>
-          <w:left w:val="nil"/>
-          <w:bottom w:val="nil"/>
-          <w:right w:val="nil"/>
-          <w:between w:val="nil"/>
-        </w:pBdr>
-        <w:spacing w:line="360" w:lineRule="auto"/>
-        <w:jc w:val="both"/>
-        <w:rPr>
-          <w:color w:val="000000"/>
-        </w:rPr>
-      </w:pPr>
-      <w:r>
-        <w:rPr>
-          <w:color w:val="000000"/>
-        </w:rPr>
-        <w:t>Phát triển ứng dụng thực tế.</w:t>
-      </w:r>
-    </w:p>
-    <w:p>
-      <w:pPr>
-        <w:spacing w:line="360" w:lineRule="auto"/>
-        <w:rPr>
-          <w:b/>
-          <w:sz w:val="36"/>
-          <w:szCs w:val="36"/>
-        </w:rPr>
-      </w:pPr>
-    </w:p>
-    <w:p>
-      <w:pPr>
-        <w:spacing w:line="360" w:lineRule="auto"/>
-        <w:rPr>
-          <w:b/>
-          <w:sz w:val="36"/>
-          <w:szCs w:val="36"/>
-        </w:rPr>
-      </w:pPr>
-      <w:r>
-        <w:br w:type="page"/>
-      </w:r>
-    </w:p>
-    <w:p>
-      <w:pPr>
-        <w:pStyle w:val="Heading1"/>
-        <w:rPr>
-          <w:sz w:val="34"/>
-          <w:szCs w:val="34"/>
         </w:rPr>
       </w:pPr>
       <w:bookmarkStart w:id="6" w:name="_heading=h.3x8tuzt" w:colFirst="0" w:colLast="0"/>
@@ -1316,28 +930,497 @@
       <w:bookmarkEnd w:id="7"/>
       <w:r>
         <w:rPr>
+          <w:b/>
+          <w:sz w:val="28"/>
+          <w:szCs w:val="28"/>
+        </w:rPr>
+        <w:t>Lý do chọn đề tài</w:t>
+      </w:r>
+    </w:p>
+    <w:p>
+      <w:pPr>
+        <w:spacing w:line="360" w:lineRule="auto"/>
+        <w:ind w:firstLine="720"/>
+        <w:rPr>
+          <w:color w:val="000000"/>
+        </w:rPr>
+      </w:pPr>
+      <w:r>
+        <w:rPr>
+          <w:color w:val="000000"/>
+        </w:rPr>
+        <w:t xml:space="preserve">Hiện nay số lượng điện thoại ngày càng đông và công nghệ cũng ngày càng phát triển. Trong mỗi ngày thì mỗi người dành thời gian khá nhiều cho điện thoại từ giải trí cho đến làm việc. Từ đó ứng dụng phần mềm trên điện thoại cũng phát triển nhanh chóng. Từ đó nhóm em có quyết định chọn đề tài nghiên cứu về framework </w:t>
+      </w:r>
+      <w:r>
+        <w:rPr>
+          <w:color w:val="000000"/>
+        </w:rPr>
+        <w:t>Fluter</w:t>
+      </w:r>
+      <w:r>
+        <w:rPr>
+          <w:color w:val="000000"/>
+        </w:rPr>
+        <w:t xml:space="preserve"> để </w:t>
+      </w:r>
+      <w:r>
+        <w:rPr>
+          <w:color w:val="000000"/>
+        </w:rPr>
+        <w:t xml:space="preserve">thực hiện việc </w:t>
+      </w:r>
+      <w:r>
+        <w:rPr>
+          <w:color w:val="000000"/>
+        </w:rPr>
+        <w:t>phát triển phần mềm trên điện thoại di động.</w:t>
+      </w:r>
+    </w:p>
+    <w:p>
+      <w:pPr>
+        <w:spacing w:line="360" w:lineRule="auto"/>
+        <w:rPr>
+          <w:b/>
+          <w:sz w:val="28"/>
+          <w:szCs w:val="28"/>
+        </w:rPr>
+      </w:pPr>
+      <w:r>
+        <w:rPr>
+          <w:b/>
+          <w:sz w:val="28"/>
+          <w:szCs w:val="28"/>
+        </w:rPr>
+        <w:t>Mục đích</w:t>
+      </w:r>
+    </w:p>
+    <w:p>
+      <w:pPr>
+        <w:spacing w:line="360" w:lineRule="auto"/>
+        <w:jc w:val="both"/>
+        <w:rPr>
+          <w:bCs/>
+          <w:sz w:val="28"/>
+          <w:szCs w:val="28"/>
+        </w:rPr>
+      </w:pPr>
+      <w:r>
+        <w:rPr>
+          <w:b/>
+          <w:sz w:val="28"/>
+          <w:szCs w:val="28"/>
+        </w:rPr>
+        <w:tab/>
+      </w:r>
+      <w:r>
+        <w:rPr>
+          <w:bCs/>
+          <w:sz w:val="28"/>
+          <w:szCs w:val="28"/>
+        </w:rPr>
+        <w:t>Học tập và phát triển bản thân với ngôn ngữ lập trình Dart và Framework Flutter. Xây dựng các giao diện cơ bản phục vụ cho mục đích học tập và tìm hiểu Flutter.</w:t>
+      </w:r>
+    </w:p>
+    <w:p>
+      <w:pPr>
+        <w:spacing w:line="360" w:lineRule="auto"/>
+        <w:rPr>
+          <w:b/>
+          <w:sz w:val="28"/>
+          <w:szCs w:val="28"/>
+        </w:rPr>
+      </w:pPr>
+      <w:r>
+        <w:rPr>
+          <w:b/>
+          <w:sz w:val="28"/>
+          <w:szCs w:val="28"/>
+        </w:rPr>
+        <w:t>Đối tượng và phạm vi</w:t>
+      </w:r>
+    </w:p>
+    <w:p>
+      <w:pPr>
+        <w:spacing w:line="360" w:lineRule="auto"/>
+        <w:rPr>
+          <w:bCs/>
+          <w:sz w:val="28"/>
+          <w:szCs w:val="28"/>
+        </w:rPr>
+      </w:pPr>
+      <w:r>
+        <w:rPr>
+          <w:b/>
+          <w:sz w:val="28"/>
+          <w:szCs w:val="28"/>
+        </w:rPr>
+        <w:tab/>
+      </w:r>
+      <w:r>
+        <w:rPr>
+          <w:bCs/>
+          <w:sz w:val="28"/>
+          <w:szCs w:val="28"/>
+        </w:rPr>
+        <w:t>Fram</w:t>
+      </w:r>
+      <w:r>
+        <w:rPr>
+          <w:bCs/>
+          <w:sz w:val="28"/>
+          <w:szCs w:val="28"/>
+        </w:rPr>
+        <w:t>e</w:t>
+      </w:r>
+      <w:r>
+        <w:rPr>
+          <w:bCs/>
+          <w:sz w:val="28"/>
+          <w:szCs w:val="28"/>
+        </w:rPr>
+        <w:t>work Flutter và ngôn ngữ lập trình Flutter</w:t>
+      </w:r>
+    </w:p>
+    <w:p>
+      <w:pPr>
+        <w:spacing w:line="360" w:lineRule="auto"/>
+        <w:rPr>
+          <w:b/>
+          <w:sz w:val="28"/>
+          <w:szCs w:val="28"/>
+        </w:rPr>
+      </w:pPr>
+      <w:r>
+        <w:rPr>
+          <w:b/>
+          <w:sz w:val="28"/>
+          <w:szCs w:val="28"/>
+        </w:rPr>
+        <w:t xml:space="preserve">Phương pháp </w:t>
+      </w:r>
+      <w:r>
+        <w:rPr>
+          <w:b/>
+          <w:sz w:val="28"/>
+          <w:szCs w:val="28"/>
+        </w:rPr>
+        <w:t xml:space="preserve">thực hiện </w:t>
+      </w:r>
+    </w:p>
+    <w:p>
+      <w:pPr>
+        <w:spacing w:line="360" w:lineRule="auto"/>
+        <w:rPr>
+          <w:bCs/>
+          <w:sz w:val="28"/>
+          <w:szCs w:val="28"/>
+        </w:rPr>
+      </w:pPr>
+      <w:r>
+        <w:rPr>
+          <w:b/>
+          <w:sz w:val="28"/>
+          <w:szCs w:val="28"/>
+        </w:rPr>
+        <w:tab/>
+      </w:r>
+      <w:r>
+        <w:rPr>
+          <w:bCs/>
+          <w:sz w:val="28"/>
+          <w:szCs w:val="28"/>
+        </w:rPr>
+        <w:t>Sử dụng công nghệ Flutter, ngôn ngữ lập trình Dart.</w:t>
+      </w:r>
+    </w:p>
+    <w:p>
+      <w:pPr>
+        <w:spacing w:line="360" w:lineRule="auto"/>
+        <w:rPr>
+          <w:bCs/>
+          <w:sz w:val="28"/>
+          <w:szCs w:val="28"/>
+        </w:rPr>
+      </w:pPr>
+      <w:r>
+        <w:rPr>
+          <w:bCs/>
+          <w:sz w:val="28"/>
+          <w:szCs w:val="28"/>
+        </w:rPr>
+        <w:tab/>
+        <w:t>Các công cụ như: Visual Studio Code, Android Studio.</w:t>
+      </w:r>
+    </w:p>
+    <w:p>
+      <w:pPr>
+        <w:spacing w:line="360" w:lineRule="auto"/>
+        <w:rPr>
+          <w:b/>
+          <w:sz w:val="28"/>
+          <w:szCs w:val="28"/>
+        </w:rPr>
+      </w:pPr>
+      <w:r>
+        <w:rPr>
+          <w:b/>
+          <w:sz w:val="28"/>
+          <w:szCs w:val="28"/>
+        </w:rPr>
+        <w:t xml:space="preserve">Cấu trúc </w:t>
+      </w:r>
+      <w:r>
+        <w:rPr>
+          <w:b/>
+          <w:sz w:val="28"/>
+          <w:szCs w:val="28"/>
+        </w:rPr>
+        <w:t>báo cáo</w:t>
+      </w:r>
+    </w:p>
+    <w:p>
+      <w:pPr>
+        <w:spacing w:line="360" w:lineRule="auto"/>
+        <w:ind w:firstLine="720"/>
+        <w:jc w:val="both"/>
+        <w:rPr>
+          <w:bCs/>
+        </w:rPr>
+      </w:pPr>
+      <w:r>
+        <w:rPr>
+          <w:bCs/>
+        </w:rPr>
+        <w:t>Cấu trúc của báo cáo gồm 3 phần chính:</w:t>
+      </w:r>
+    </w:p>
+    <w:p>
+      <w:pPr>
+        <w:pStyle w:val="ListParagraph"/>
+        <w:numPr>
+          <w:ilvl w:val="0"/>
+          <w:numId w:val="38"/>
+        </w:numPr>
+        <w:spacing w:line="360" w:lineRule="auto"/>
+        <w:jc w:val="both"/>
+        <w:rPr>
+          <w:bCs/>
+          <w:lang w:val="nl-NL"/>
+        </w:rPr>
+      </w:pPr>
+      <w:r>
+        <w:rPr>
+          <w:bCs/>
+          <w:lang w:val="nl-NL"/>
+        </w:rPr>
+        <w:t>Chương 1</w:t>
+      </w:r>
+      <w:r>
+        <w:rPr>
+          <w:bCs/>
+          <w:lang w:val="nl-NL"/>
+        </w:rPr>
+        <w:t>. Tổng quan về Flutter</w:t>
+      </w:r>
+    </w:p>
+    <w:p>
+      <w:pPr>
+        <w:pStyle w:val="ListParagraph"/>
+        <w:numPr>
+          <w:ilvl w:val="0"/>
+          <w:numId w:val="38"/>
+        </w:numPr>
+        <w:spacing w:line="360" w:lineRule="auto"/>
+        <w:jc w:val="both"/>
+        <w:rPr>
+          <w:bCs/>
+          <w:lang w:val="nl-NL"/>
+        </w:rPr>
+      </w:pPr>
+      <w:r>
+        <w:rPr>
+          <w:bCs/>
+          <w:lang w:val="nl-NL"/>
+        </w:rPr>
+        <w:t xml:space="preserve">Chương 2. </w:t>
+      </w:r>
+      <w:r>
+        <w:rPr>
+          <w:bCs/>
+          <w:lang w:val="nl-NL"/>
+        </w:rPr>
+        <w:t>Chi tiết về Flutter</w:t>
+      </w:r>
+    </w:p>
+    <w:p>
+      <w:pPr>
+        <w:pStyle w:val="ListParagraph"/>
+        <w:numPr>
+          <w:ilvl w:val="0"/>
+          <w:numId w:val="38"/>
+        </w:numPr>
+        <w:spacing w:line="360" w:lineRule="auto"/>
+        <w:jc w:val="both"/>
+        <w:rPr>
+          <w:bCs/>
+        </w:rPr>
+      </w:pPr>
+      <w:r>
+        <w:rPr>
+          <w:bCs/>
+          <w:lang w:val="nl-NL"/>
+        </w:rPr>
+        <w:t xml:space="preserve">Chương 3. </w:t>
+      </w:r>
+      <w:r>
+        <w:rPr>
+          <w:bCs/>
+          <w:lang w:val="nl-NL"/>
+        </w:rPr>
+        <w:t>Các chương trình Demo</w:t>
+      </w:r>
+    </w:p>
+    <w:p>
+      <w:pPr>
+        <w:rPr>
+          <w:b/>
           <w:sz w:val="34"/>
           <w:szCs w:val="34"/>
         </w:rPr>
+      </w:pPr>
+      <w:r>
+        <w:rPr>
+          <w:sz w:val="34"/>
+          <w:szCs w:val="34"/>
+        </w:rPr>
+        <w:br w:type="page"/>
+      </w:r>
+    </w:p>
+    <w:p>
+      <w:pPr>
+        <w:pStyle w:val="Heading1"/>
+        <w:spacing w:line="360" w:lineRule="auto"/>
+        <w:ind w:right="-288"/>
+        <w:jc w:val="left"/>
+        <w:rPr>
+          <w:sz w:val="34"/>
+          <w:szCs w:val="34"/>
+        </w:rPr>
+      </w:pPr>
+      <w:r>
+        <w:rPr>
+          <w:sz w:val="34"/>
+          <w:szCs w:val="34"/>
+        </w:rPr>
+        <w:lastRenderedPageBreak/>
+        <w:t>CHƯƠNG 1. TỔNG QUAN VỀ FLUTTER</w:t>
+      </w:r>
+    </w:p>
+    <w:p>
+      <w:pPr>
+        <w:rPr>
+          <w:b/>
+          <w:sz w:val="34"/>
+          <w:szCs w:val="34"/>
+        </w:rPr>
+      </w:pPr>
+      <w:r>
+        <w:rPr>
+          <w:sz w:val="34"/>
+          <w:szCs w:val="34"/>
+        </w:rPr>
+        <w:br w:type="page"/>
+      </w:r>
+    </w:p>
+    <w:p>
+      <w:pPr>
+        <w:pStyle w:val="Heading1"/>
+        <w:spacing w:line="360" w:lineRule="auto"/>
+        <w:ind w:right="-288"/>
+        <w:jc w:val="left"/>
+        <w:rPr>
+          <w:sz w:val="34"/>
+          <w:szCs w:val="34"/>
+        </w:rPr>
+      </w:pPr>
+      <w:r>
+        <w:rPr>
+          <w:sz w:val="34"/>
+          <w:szCs w:val="34"/>
+        </w:rPr>
+        <w:lastRenderedPageBreak/>
+        <w:t>CHƯƠNG 2. CHI TIẾT VỀ FLUTTER</w:t>
+      </w:r>
+    </w:p>
+    <w:p>
+      <w:pPr>
+        <w:rPr>
+          <w:b/>
+          <w:sz w:val="34"/>
+          <w:szCs w:val="34"/>
+        </w:rPr>
+      </w:pPr>
+      <w:r>
+        <w:rPr>
+          <w:sz w:val="34"/>
+          <w:szCs w:val="34"/>
+        </w:rPr>
+        <w:br w:type="page"/>
+      </w:r>
+    </w:p>
+    <w:p>
+      <w:pPr>
+        <w:pStyle w:val="Heading1"/>
+        <w:spacing w:line="360" w:lineRule="auto"/>
+        <w:ind w:right="-288"/>
+        <w:jc w:val="left"/>
+        <w:rPr>
+          <w:sz w:val="34"/>
+          <w:szCs w:val="34"/>
+        </w:rPr>
+      </w:pPr>
+      <w:r>
+        <w:rPr>
+          <w:sz w:val="34"/>
+          <w:szCs w:val="34"/>
+        </w:rPr>
+        <w:lastRenderedPageBreak/>
+        <w:t>CHƯƠNG 3. CÁC CHƯƠNG TRÌNH DEMO</w:t>
+      </w:r>
+    </w:p>
+    <w:p>
+      <w:pPr>
+        <w:rPr>
+          <w:b/>
+          <w:sz w:val="34"/>
+          <w:szCs w:val="34"/>
+        </w:rPr>
+      </w:pPr>
+      <w:r>
+        <w:rPr>
+          <w:sz w:val="34"/>
+          <w:szCs w:val="34"/>
+        </w:rPr>
+        <w:br w:type="page"/>
+      </w:r>
+    </w:p>
+    <w:p>
+      <w:pPr>
+        <w:pStyle w:val="Heading1"/>
+        <w:spacing w:line="360" w:lineRule="auto"/>
+        <w:rPr>
+          <w:sz w:val="34"/>
+          <w:szCs w:val="34"/>
+        </w:rPr>
+      </w:pPr>
+      <w:r>
+        <w:rPr>
+          <w:sz w:val="34"/>
+          <w:szCs w:val="34"/>
+        </w:rPr>
         <w:lastRenderedPageBreak/>
         <w:t>DANH MỤC THAM KHẢO</w:t>
       </w:r>
-    </w:p>
-    <w:p>
-      <w:pPr>
-        <w:spacing w:line="360" w:lineRule="auto"/>
-      </w:pPr>
-    </w:p>
-    <w:p>
-      <w:pPr>
-        <w:spacing w:line="360" w:lineRule="auto"/>
-        <w:jc w:val="both"/>
-      </w:pPr>
-    </w:p>
-    <w:p>
-      <w:pPr>
-        <w:spacing w:line="360" w:lineRule="auto"/>
-      </w:pPr>
     </w:p>
     <w:sectPr>
       <w:footerReference w:type="default" r:id="rId9"/>
@@ -5549,6 +5632,119 @@
       </w:pPr>
       <w:rPr>
         <w:rFonts w:ascii="Noto Sans Symbols" w:eastAsia="Noto Sans Symbols" w:hAnsi="Noto Sans Symbols" w:cs="Noto Sans Symbols"/>
+      </w:rPr>
+    </w:lvl>
+  </w:abstractNum>
+  <w:abstractNum w:abstractNumId="37" w15:restartNumberingAfterBreak="0">
+    <w:nsid w:val="7D9D3CFA"/>
+    <w:multiLevelType w:val="hybridMultilevel"/>
+    <w:tmpl w:val="1346DC48"/>
+    <w:lvl w:ilvl="0" w:tplc="04090009">
+      <w:start w:val="1"/>
+      <w:numFmt w:val="bullet"/>
+      <w:lvlText w:val=""/>
+      <w:lvlJc w:val="left"/>
+      <w:pPr>
+        <w:ind w:left="1440" w:hanging="360"/>
+      </w:pPr>
+      <w:rPr>
+        <w:rFonts w:ascii="Wingdings" w:hAnsi="Wingdings" w:hint="default"/>
+      </w:rPr>
+    </w:lvl>
+    <w:lvl w:ilvl="1" w:tplc="04090003" w:tentative="1">
+      <w:start w:val="1"/>
+      <w:numFmt w:val="bullet"/>
+      <w:lvlText w:val="o"/>
+      <w:lvlJc w:val="left"/>
+      <w:pPr>
+        <w:ind w:left="2160" w:hanging="360"/>
+      </w:pPr>
+      <w:rPr>
+        <w:rFonts w:ascii="Courier New" w:hAnsi="Courier New" w:cs="Courier New" w:hint="default"/>
+      </w:rPr>
+    </w:lvl>
+    <w:lvl w:ilvl="2" w:tplc="04090005" w:tentative="1">
+      <w:start w:val="1"/>
+      <w:numFmt w:val="bullet"/>
+      <w:lvlText w:val=""/>
+      <w:lvlJc w:val="left"/>
+      <w:pPr>
+        <w:ind w:left="2880" w:hanging="360"/>
+      </w:pPr>
+      <w:rPr>
+        <w:rFonts w:ascii="Wingdings" w:hAnsi="Wingdings" w:hint="default"/>
+      </w:rPr>
+    </w:lvl>
+    <w:lvl w:ilvl="3" w:tplc="04090001" w:tentative="1">
+      <w:start w:val="1"/>
+      <w:numFmt w:val="bullet"/>
+      <w:lvlText w:val=""/>
+      <w:lvlJc w:val="left"/>
+      <w:pPr>
+        <w:ind w:left="3600" w:hanging="360"/>
+      </w:pPr>
+      <w:rPr>
+        <w:rFonts w:ascii="Symbol" w:hAnsi="Symbol" w:hint="default"/>
+      </w:rPr>
+    </w:lvl>
+    <w:lvl w:ilvl="4" w:tplc="04090003" w:tentative="1">
+      <w:start w:val="1"/>
+      <w:numFmt w:val="bullet"/>
+      <w:lvlText w:val="o"/>
+      <w:lvlJc w:val="left"/>
+      <w:pPr>
+        <w:ind w:left="4320" w:hanging="360"/>
+      </w:pPr>
+      <w:rPr>
+        <w:rFonts w:ascii="Courier New" w:hAnsi="Courier New" w:cs="Courier New" w:hint="default"/>
+      </w:rPr>
+    </w:lvl>
+    <w:lvl w:ilvl="5" w:tplc="04090005" w:tentative="1">
+      <w:start w:val="1"/>
+      <w:numFmt w:val="bullet"/>
+      <w:lvlText w:val=""/>
+      <w:lvlJc w:val="left"/>
+      <w:pPr>
+        <w:ind w:left="5040" w:hanging="360"/>
+      </w:pPr>
+      <w:rPr>
+        <w:rFonts w:ascii="Wingdings" w:hAnsi="Wingdings" w:hint="default"/>
+      </w:rPr>
+    </w:lvl>
+    <w:lvl w:ilvl="6" w:tplc="04090001" w:tentative="1">
+      <w:start w:val="1"/>
+      <w:numFmt w:val="bullet"/>
+      <w:lvlText w:val=""/>
+      <w:lvlJc w:val="left"/>
+      <w:pPr>
+        <w:ind w:left="5760" w:hanging="360"/>
+      </w:pPr>
+      <w:rPr>
+        <w:rFonts w:ascii="Symbol" w:hAnsi="Symbol" w:hint="default"/>
+      </w:rPr>
+    </w:lvl>
+    <w:lvl w:ilvl="7" w:tplc="04090003" w:tentative="1">
+      <w:start w:val="1"/>
+      <w:numFmt w:val="bullet"/>
+      <w:lvlText w:val="o"/>
+      <w:lvlJc w:val="left"/>
+      <w:pPr>
+        <w:ind w:left="6480" w:hanging="360"/>
+      </w:pPr>
+      <w:rPr>
+        <w:rFonts w:ascii="Courier New" w:hAnsi="Courier New" w:cs="Courier New" w:hint="default"/>
+      </w:rPr>
+    </w:lvl>
+    <w:lvl w:ilvl="8" w:tplc="04090005" w:tentative="1">
+      <w:start w:val="1"/>
+      <w:numFmt w:val="bullet"/>
+      <w:lvlText w:val=""/>
+      <w:lvlJc w:val="left"/>
+      <w:pPr>
+        <w:ind w:left="7200" w:hanging="360"/>
+      </w:pPr>
+      <w:rPr>
+        <w:rFonts w:ascii="Wingdings" w:hAnsi="Wingdings" w:hint="default"/>
       </w:rPr>
     </w:lvl>
   </w:abstractNum>
@@ -5662,6 +5858,9 @@
   </w:num>
   <w:num w:numId="37" w16cid:durableId="1460613601">
     <w:abstractNumId w:val="34"/>
+  </w:num>
+  <w:num w:numId="38" w16cid:durableId="1062679458">
+    <w:abstractNumId w:val="37"/>
   </w:num>
 </w:numbering>
 </file>

</xml_diff>